<commit_message>
Cognitive Science Weekly Update
</commit_message>
<xml_diff>
--- a/Modélisation BDD/Cours.docx
+++ b/Modélisation BDD/Cours.docx
@@ -1467,12 +1467,10 @@
         <w:t>Patte (</w:t>
       </w:r>
       <w:proofErr w:type="spellStart"/>
-      <w:proofErr w:type="gramStart"/>
       <w:r>
         <w:t>x,y</w:t>
       </w:r>
       <w:proofErr w:type="spellEnd"/>
-      <w:proofErr w:type="gramEnd"/>
       <w:r>
         <w:t xml:space="preserve">) si y = 1 -&gt; Patte </w:t>
       </w:r>
@@ -1524,23 +1522,7 @@
           <w:b/>
           <w:bCs/>
         </w:rPr>
-        <w:t>(1,</w:t>
-      </w:r>
-      <w:proofErr w:type="gramStart"/>
-      <w:r>
-        <w:rPr>
-          <w:b/>
-          <w:bCs/>
-        </w:rPr>
-        <w:t>1)/</w:t>
-      </w:r>
-      <w:proofErr w:type="gramEnd"/>
-      <w:r>
-        <w:rPr>
-          <w:b/>
-          <w:bCs/>
-        </w:rPr>
-        <w:t>(1,1) Interdit !! -&gt; Il faudra X pour créer Y et Y pour créer X</w:t>
+        <w:t>(1,1)/(1,1) Interdit !! -&gt; Il faudra X pour créer Y et Y pour créer X</w:t>
       </w:r>
     </w:p>
     <w:p>
@@ -1560,23 +1542,7 @@
           <w:b/>
           <w:bCs/>
         </w:rPr>
-        <w:t>(</w:t>
-      </w:r>
-      <w:proofErr w:type="gramStart"/>
-      <w:r>
-        <w:rPr>
-          <w:b/>
-          <w:bCs/>
-        </w:rPr>
-        <w:t>1,n</w:t>
-      </w:r>
-      <w:proofErr w:type="gramEnd"/>
-      <w:r>
-        <w:rPr>
-          <w:b/>
-          <w:bCs/>
-        </w:rPr>
-        <w:t>)/(1,n) interdit !! -&gt; Cardinalité min = 1 : il faut au moins 1 X pour créer un Y et au moins 1 Y pour créer un X</w:t>
+        <w:t>(1,n)/(1,n) interdit !! -&gt; Cardinalité min = 1 : il faut au moins 1 X pour créer un Y et au moins 1 Y pour créer un X</w:t>
       </w:r>
     </w:p>
     <w:p>
@@ -1596,23 +1562,7 @@
           <w:b/>
           <w:bCs/>
         </w:rPr>
-        <w:t>(0,</w:t>
-      </w:r>
-      <w:proofErr w:type="gramStart"/>
-      <w:r>
-        <w:rPr>
-          <w:b/>
-          <w:bCs/>
-        </w:rPr>
-        <w:t>1)/</w:t>
-      </w:r>
-      <w:proofErr w:type="gramEnd"/>
-      <w:r>
-        <w:rPr>
-          <w:b/>
-          <w:bCs/>
-        </w:rPr>
-        <w:t>(1,1) rare et délicat :</w:t>
+        <w:t>(0,1)/(1,1) rare et délicat :</w:t>
       </w:r>
     </w:p>
     <w:p>
@@ -1693,23 +1643,7 @@
           <w:b/>
           <w:bCs/>
         </w:rPr>
-        <w:t>association sans contrainte = (</w:t>
-      </w:r>
-      <w:proofErr w:type="gramStart"/>
-      <w:r>
-        <w:rPr>
-          <w:b/>
-          <w:bCs/>
-        </w:rPr>
-        <w:t>0,n</w:t>
-      </w:r>
-      <w:proofErr w:type="gramEnd"/>
-      <w:r>
-        <w:rPr>
-          <w:b/>
-          <w:bCs/>
-        </w:rPr>
-        <w:t>)/(0,n)</w:t>
+        <w:t>association sans contrainte = (0,n)/(0,n)</w:t>
       </w:r>
     </w:p>
     <w:p>
@@ -1823,15 +1757,7 @@
         </w:numPr>
       </w:pPr>
       <w:r>
-        <w:t>Donateur/Année : Cardinalité fausse : Un donateur peut donner (</w:t>
-      </w:r>
-      <w:proofErr w:type="gramStart"/>
-      <w:r>
-        <w:t>0,n</w:t>
-      </w:r>
-      <w:proofErr w:type="gramEnd"/>
-      <w:r>
-        <w:t xml:space="preserve">) dont par ans, pas uniquement 1 </w:t>
+        <w:t xml:space="preserve">Donateur/Année : Cardinalité fausse : Un donateur peut donner (0,n) dont par ans, pas uniquement 1 </w:t>
       </w:r>
       <w:r>
         <w:t>min/</w:t>
@@ -2246,77 +2172,46 @@
           <w:b/>
           <w:bCs/>
         </w:rPr>
-        <w:t>(1,</w:t>
-      </w:r>
-      <w:proofErr w:type="gramStart"/>
-      <w:r>
-        <w:rPr>
-          <w:b/>
-          <w:bCs/>
-        </w:rPr>
-        <w:t>1)/</w:t>
-      </w:r>
-      <w:proofErr w:type="gramEnd"/>
-      <w:r>
-        <w:rPr>
-          <w:b/>
-          <w:bCs/>
-        </w:rPr>
-        <w:t>(1,1) Interdit !! -&gt; Il faudra X pour créer Y et Y pour créer X</w:t>
-      </w:r>
-    </w:p>
-    <w:p>
-      <w:pPr>
-        <w:pStyle w:val="ListParagraph"/>
-        <w:numPr>
-          <w:ilvl w:val="1"/>
-          <w:numId w:val="1"/>
-        </w:numPr>
-        <w:rPr>
-          <w:b/>
-          <w:bCs/>
-        </w:rPr>
-      </w:pPr>
-      <w:r>
-        <w:rPr>
-          <w:b/>
-          <w:bCs/>
-        </w:rPr>
-        <w:t>(</w:t>
-      </w:r>
-      <w:proofErr w:type="gramStart"/>
-      <w:r>
-        <w:rPr>
-          <w:b/>
-          <w:bCs/>
-        </w:rPr>
-        <w:t>1,n</w:t>
-      </w:r>
-      <w:proofErr w:type="gramEnd"/>
-      <w:r>
-        <w:rPr>
-          <w:b/>
-          <w:bCs/>
-        </w:rPr>
-        <w:t>)/(1,n) interdit !! -&gt; Cardinalité min = 1 : il faut au moins 1 X pour créer un Y et au moins 1 Y pour créer un X</w:t>
-      </w:r>
-    </w:p>
-    <w:p>
-      <w:pPr>
-        <w:pStyle w:val="ListParagraph"/>
-        <w:numPr>
-          <w:ilvl w:val="1"/>
-          <w:numId w:val="1"/>
-        </w:numPr>
-        <w:rPr>
-          <w:b/>
-          <w:bCs/>
-        </w:rPr>
-      </w:pPr>
-      <w:r>
-        <w:rPr>
-          <w:b/>
-          <w:bCs/>
+        <w:t>(1,1)/(1,1) Interdit !! -&gt; Il faudra X pour créer Y et Y pour créer X</w:t>
+      </w:r>
+    </w:p>
+    <w:p>
+      <w:pPr>
+        <w:pStyle w:val="ListParagraph"/>
+        <w:numPr>
+          <w:ilvl w:val="1"/>
+          <w:numId w:val="1"/>
+        </w:numPr>
+        <w:rPr>
+          <w:b/>
+          <w:bCs/>
+        </w:rPr>
+      </w:pPr>
+      <w:r>
+        <w:rPr>
+          <w:b/>
+          <w:bCs/>
+        </w:rPr>
+        <w:t>(1,n)/(1,n) interdit !! -&gt; Cardinalité min = 1 : il faut au moins 1 X pour créer un Y et au moins 1 Y pour créer un X</w:t>
+      </w:r>
+    </w:p>
+    <w:p>
+      <w:pPr>
+        <w:pStyle w:val="ListParagraph"/>
+        <w:numPr>
+          <w:ilvl w:val="1"/>
+          <w:numId w:val="1"/>
+        </w:numPr>
+        <w:rPr>
+          <w:b/>
+          <w:bCs/>
+        </w:rPr>
+      </w:pPr>
+      <w:r>
+        <w:rPr>
+          <w:b/>
+          <w:bCs/>
+          <w:noProof/>
         </w:rPr>
         <w:drawing>
           <wp:anchor distT="0" distB="0" distL="114300" distR="114300" simplePos="0" relativeHeight="251659264" behindDoc="0" locked="0" layoutInCell="1" allowOverlap="1" wp14:anchorId="5A883F89" wp14:editId="2AF746EC">
@@ -2373,23 +2268,7 @@
           <w:b/>
           <w:bCs/>
         </w:rPr>
-        <w:t>(0,</w:t>
-      </w:r>
-      <w:proofErr w:type="gramStart"/>
-      <w:r>
-        <w:rPr>
-          <w:b/>
-          <w:bCs/>
-        </w:rPr>
-        <w:t>1)/</w:t>
-      </w:r>
-      <w:proofErr w:type="gramEnd"/>
-      <w:r>
-        <w:rPr>
-          <w:b/>
-          <w:bCs/>
-        </w:rPr>
-        <w:t>(1,1) rare et délicat :</w:t>
+        <w:t>(0,1)/(1,1) rare et délicat :</w:t>
       </w:r>
     </w:p>
     <w:p>
@@ -2477,6 +2356,45 @@
           <w:bCs/>
         </w:rPr>
         <w:t>Héritage</w:t>
+      </w:r>
+    </w:p>
+    <w:p>
+      <w:pPr>
+        <w:rPr>
+          <w:b/>
+          <w:bCs/>
+        </w:rPr>
+      </w:pPr>
+    </w:p>
+    <w:p>
+      <w:pPr>
+        <w:rPr>
+          <w:b/>
+          <w:bCs/>
+        </w:rPr>
+      </w:pPr>
+    </w:p>
+    <w:p>
+      <w:r>
+        <w:t xml:space="preserve">Chapitre </w:t>
+      </w:r>
+      <w:r>
+        <w:t xml:space="preserve">2 : RCD </w:t>
+      </w:r>
+    </w:p>
+    <w:p>
+      <w:pPr>
+        <w:pStyle w:val="ListParagraph"/>
+        <w:numPr>
+          <w:ilvl w:val="0"/>
+          <w:numId w:val="1"/>
+        </w:numPr>
+      </w:pPr>
+      <w:r>
+        <w:t xml:space="preserve">RCD -&gt; RLD </w:t>
+      </w:r>
+      <w:r>
+        <w:t xml:space="preserve">-&gt; création table </w:t>
       </w:r>
     </w:p>
     <w:sectPr>

</xml_diff>